<commit_message>
Adapted to MUSE data
New option "-en" was added. An extension number of a FITS datacube can be specified.
</commit_message>
<xml_diff>
--- a/説明書.docx
+++ b/説明書.docx
@@ -89,198 +89,509 @@
     </w:p>
     <w:p>
       <w:r>
-        <w:t>usage: fit.py [-h] [-</w:t>
-      </w:r>
-      <w:proofErr w:type="spellStart"/>
-      <w:r>
-        <w:t>without_plot</w:t>
-      </w:r>
-      <w:proofErr w:type="spellEnd"/>
-      <w:r>
-        <w:t>] [-</w:t>
-      </w:r>
-      <w:proofErr w:type="spellStart"/>
-      <w:r>
-        <w:t>without_fit</w:t>
-      </w:r>
-      <w:proofErr w:type="spellEnd"/>
-      <w:r>
-        <w:t>] [-</w:t>
-      </w:r>
-      <w:proofErr w:type="spellStart"/>
-      <w:r>
-        <w:t>sample_range</w:t>
-      </w:r>
-      <w:proofErr w:type="spellEnd"/>
-      <w:r>
-        <w:t xml:space="preserve"> SAMPLE_RANGE]</w:t>
-      </w:r>
-    </w:p>
-    <w:p>
-      <w:r>
-        <w:t xml:space="preserve">              [-method {</w:t>
-      </w:r>
-      <w:proofErr w:type="spellStart"/>
-      <w:r>
-        <w:t>lm,trf,dogbox</w:t>
-      </w:r>
-      <w:proofErr w:type="spellEnd"/>
-      <w:r>
-        <w:t>}]</w:t>
-      </w:r>
-    </w:p>
-    <w:p>
-      <w:r>
-        <w:t xml:space="preserve">              </w:t>
-      </w:r>
-      <w:proofErr w:type="spellStart"/>
-      <w:r>
-        <w:t>fnames</w:t>
-      </w:r>
-      <w:proofErr w:type="spellEnd"/>
-      <w:r>
-        <w:t xml:space="preserve"> area </w:t>
-      </w:r>
-      <w:proofErr w:type="spellStart"/>
+        <w:t>usage: fit.py [-h] [-without_plot] [-without_fit] [-sample_range SAMPLE_RANGE]</w:t>
+      </w:r>
+    </w:p>
+    <w:p>
+      <w:r>
+        <w:t xml:space="preserve">              [-method {lm,trf,dogbox}]</w:t>
+      </w:r>
+      <w:r>
+        <w:t xml:space="preserve"> [-en EN]</w:t>
+      </w:r>
+    </w:p>
+    <w:p>
+      <w:r>
+        <w:t xml:space="preserve">              fnames area dbfname outfname</w:t>
+      </w:r>
+    </w:p>
+    <w:p/>
+    <w:p>
+      <w:r>
+        <w:t>positional arguments:</w:t>
+      </w:r>
+    </w:p>
+    <w:p>
+      <w:r>
+        <w:t xml:space="preserve">  fnames                Input file names</w:t>
+      </w:r>
+    </w:p>
+    <w:p>
+      <w:r>
+        <w:t xml:space="preserve">  area                  Area</w:t>
+      </w:r>
+    </w:p>
+    <w:p>
+      <w:r>
+        <w:t xml:space="preserve">  dbfname               database file name for initial parameters</w:t>
+      </w:r>
+    </w:p>
+    <w:p>
+      <w:r>
+        <w:t xml:space="preserve">  outfname              output file name</w:t>
+      </w:r>
+    </w:p>
+    <w:p/>
+    <w:p>
+      <w:r>
+        <w:t>optional arguments:</w:t>
+      </w:r>
+    </w:p>
+    <w:p>
+      <w:r>
+        <w:t xml:space="preserve">  -h, --help            show this help message and exit</w:t>
+      </w:r>
+    </w:p>
+    <w:p>
+      <w:r>
+        <w:t xml:space="preserve">  -without_plot         Without result plot</w:t>
+      </w:r>
+    </w:p>
+    <w:p>
+      <w:r>
+        <w:t xml:space="preserve">  -without_fit          Without fit</w:t>
+      </w:r>
+    </w:p>
+    <w:p>
+      <w:r>
+        <w:t xml:space="preserve">  -sample_range SAMPLE_RANGE</w:t>
+      </w:r>
+    </w:p>
+    <w:p>
+      <w:r>
+        <w:t xml:space="preserve">                        Sample wavelength ranges</w:t>
+      </w:r>
+    </w:p>
+    <w:p>
+      <w:r>
+        <w:t xml:space="preserve">  -method {lm,trf,dogbox}</w:t>
+      </w:r>
+    </w:p>
+    <w:p>
+      <w:r>
+        <w:t xml:space="preserve">                        Algorithm to perform minimization. Default:trf</w:t>
+      </w:r>
+    </w:p>
+    <w:p>
+      <w:r>
+        <w:t xml:space="preserve">  -en EN                Extension number. Default:0</w:t>
+      </w:r>
+    </w:p>
+    <w:p/>
+    <w:p>
+      <w:pPr>
+        <w:rPr>
+          <w:b/>
+        </w:rPr>
+      </w:pPr>
+      <w:r>
+        <w:rPr>
+          <w:b/>
+        </w:rPr>
+        <w:t>fname</w:t>
+      </w:r>
+    </w:p>
+    <w:p>
+      <w:r>
+        <w:rPr>
+          <w:rFonts w:hint="eastAsia"/>
+        </w:rPr>
+        <w:t>データ</w:t>
+      </w:r>
+      <w:r>
+        <w:rPr>
+          <w:rFonts w:hint="eastAsia"/>
+        </w:rPr>
+        <w:t>キューブ</w:t>
+      </w:r>
+      <w:r>
+        <w:rPr>
+          <w:rFonts w:hint="eastAsia"/>
+        </w:rPr>
+        <w:t>FITS</w:t>
+      </w:r>
+      <w:r>
+        <w:rPr>
+          <w:rFonts w:hint="eastAsia"/>
+        </w:rPr>
+        <w:t>ファイル</w:t>
+      </w:r>
+    </w:p>
+    <w:p/>
+    <w:p>
+      <w:pPr>
+        <w:rPr>
+          <w:b/>
+          <w:bCs/>
+        </w:rPr>
+      </w:pPr>
+      <w:r>
+        <w:rPr>
+          <w:b/>
+          <w:bCs/>
+        </w:rPr>
+        <w:t>Area</w:t>
+      </w:r>
+    </w:p>
+    <w:p>
+      <w:r>
+        <w:rPr>
+          <w:rFonts w:hint="eastAsia"/>
+        </w:rPr>
+        <w:t>フィッティングに用いる領域</w:t>
+      </w:r>
+    </w:p>
+    <w:p>
+      <w:r>
+        <w:rPr>
+          <w:rFonts w:hint="eastAsia"/>
+        </w:rPr>
+        <w:t xml:space="preserve">コンマで区切って次のように記載する。　</w:t>
+      </w:r>
+      <w:r>
+        <w:t>X1,X2,Y1,Y2</w:t>
+      </w:r>
+    </w:p>
+    <w:p/>
+    <w:p>
+      <w:pPr>
+        <w:rPr>
+          <w:b/>
+        </w:rPr>
+      </w:pPr>
+      <w:r>
+        <w:rPr>
+          <w:rFonts w:hint="eastAsia"/>
+          <w:b/>
+        </w:rPr>
+        <w:t>d</w:t>
+      </w:r>
+      <w:r>
+        <w:rPr>
+          <w:b/>
+        </w:rPr>
+        <w:t>bfname</w:t>
+      </w:r>
+    </w:p>
+    <w:p>
+      <w:r>
+        <w:rPr>
+          <w:rFonts w:hint="eastAsia"/>
+        </w:rPr>
+        <w:t>入力のデータベースファイル。</w:t>
+      </w:r>
+    </w:p>
+    <w:p>
+      <w:r>
+        <w:rPr>
+          <w:rFonts w:hint="eastAsia"/>
+        </w:rPr>
+        <w:lastRenderedPageBreak/>
+        <w:t>１行目　ファイルの作成日時</w:t>
+      </w:r>
+    </w:p>
+    <w:p>
+      <w:r>
+        <w:rPr>
+          <w:rFonts w:hint="eastAsia"/>
+        </w:rPr>
+        <w:t xml:space="preserve">２行目　</w:t>
+      </w:r>
+      <w:r>
+        <w:rPr>
+          <w:rFonts w:hint="eastAsia"/>
+        </w:rPr>
+        <w:t>データキューブ</w:t>
+      </w:r>
+      <w:r>
+        <w:rPr>
+          <w:rFonts w:hint="eastAsia"/>
+        </w:rPr>
+        <w:t>FITS</w:t>
+      </w:r>
+      <w:r>
+        <w:rPr>
+          <w:rFonts w:hint="eastAsia"/>
+        </w:rPr>
+        <w:t>ファイル名</w:t>
+      </w:r>
+    </w:p>
+    <w:p>
+      <w:r>
+        <w:rPr>
+          <w:rFonts w:hint="eastAsia"/>
+        </w:rPr>
+        <w:t>３行目　フィットに用いた領域</w:t>
+      </w:r>
+    </w:p>
+    <w:p>
+      <w:r>
+        <w:rPr>
+          <w:rFonts w:hint="eastAsia"/>
+        </w:rPr>
+        <w:t>４行目　フィットに用いた波長範囲</w:t>
+      </w:r>
+    </w:p>
+    <w:p>
+      <w:r>
+        <w:rPr>
+          <w:rFonts w:hint="eastAsia"/>
+        </w:rPr>
+        <w:t>５行目　入力データファイル名</w:t>
+      </w:r>
+    </w:p>
+    <w:p>
+      <w:r>
+        <w:rPr>
+          <w:rFonts w:hint="eastAsia"/>
+        </w:rPr>
+        <w:t>６行目　フィットに用いたアルゴリズム名</w:t>
+      </w:r>
+    </w:p>
+    <w:p>
+      <w:r>
+        <w:rPr>
+          <w:rFonts w:hint="eastAsia"/>
+        </w:rPr>
+        <w:t xml:space="preserve">７行目　</w:t>
+      </w:r>
+      <w:r>
+        <w:rPr>
+          <w:rFonts w:hint="eastAsia"/>
+        </w:rPr>
+        <w:t>フィットに用いた</w:t>
+      </w:r>
+      <w:r>
+        <w:rPr>
+          <w:rFonts w:hint="eastAsia"/>
+        </w:rPr>
+        <w:t>input database file</w:t>
+      </w:r>
+      <w:r>
+        <w:rPr>
+          <w:rFonts w:hint="eastAsia"/>
+        </w:rPr>
+        <w:t>名</w:t>
+      </w:r>
+      <w:r>
+        <w:rPr>
+          <w:rFonts w:hint="eastAsia"/>
+        </w:rPr>
+        <w:t>とフィット終了時のメッセージ</w:t>
+      </w:r>
+    </w:p>
+    <w:p>
+      <w:r>
+        <w:rPr>
+          <w:rFonts w:hint="eastAsia"/>
+        </w:rPr>
+        <w:t>８</w:t>
+      </w:r>
+      <w:r>
+        <w:rPr>
+          <w:rFonts w:hint="eastAsia"/>
+        </w:rPr>
+        <w:t>行目以降　フィットに用いる関数のパラメーター情報</w:t>
+      </w:r>
+    </w:p>
+    <w:p>
+      <w:pPr>
+        <w:ind w:firstLineChars="200" w:firstLine="420"/>
+      </w:pPr>
+      <w:r>
+        <w:rPr>
+          <w:rFonts w:hint="eastAsia"/>
+        </w:rPr>
+        <w:t>最初の行は関数名と、その関数が利用するパラメーター数が記載されている。</w:t>
+      </w:r>
+    </w:p>
+    <w:p>
+      <w:pPr>
+        <w:ind w:firstLineChars="200" w:firstLine="420"/>
+      </w:pPr>
+      <w:r>
+        <w:rPr>
+          <w:rFonts w:hint="eastAsia"/>
+        </w:rPr>
+        <w:t>次からパラメーターの情報で、最初の数値からそれぞれ以下の情報を表している。</w:t>
+      </w:r>
+    </w:p>
+    <w:p>
+      <w:pPr>
+        <w:ind w:firstLineChars="400" w:firstLine="840"/>
+      </w:pPr>
+      <w:r>
+        <w:rPr>
+          <w:rFonts w:hint="eastAsia"/>
+        </w:rPr>
+        <w:t>初期値、下限値、上限値、ステップ、収束条件、フラグ</w:t>
+      </w:r>
+    </w:p>
+    <w:p/>
+    <w:p>
+      <w:r>
+        <w:rPr>
+          <w:rFonts w:hint="eastAsia"/>
+        </w:rPr>
+        <w:t>上下限値に制限を設けない時には</w:t>
+      </w:r>
+      <w:r>
+        <w:rPr>
+          <w:rFonts w:hint="eastAsia"/>
+        </w:rPr>
+        <w:t>十分広い範囲</w:t>
+      </w:r>
+      <w:r>
+        <w:rPr>
+          <w:rFonts w:hint="eastAsia"/>
+        </w:rPr>
+        <w:t>を指定する。</w:t>
+      </w:r>
+    </w:p>
+    <w:p>
+      <w:r>
+        <w:rPr>
+          <w:rFonts w:hint="eastAsia"/>
+        </w:rPr>
+        <w:t>ステップはフィッティングの際に最初に用いられるステップ。フラグでリンクを選択した場合には、リンク先に対するスケーリングファクター。</w:t>
+      </w:r>
+    </w:p>
+    <w:p>
+      <w:r>
+        <w:rPr>
+          <w:rFonts w:hint="eastAsia"/>
+        </w:rPr>
+        <w:t>フラグは固定値にしたければ</w:t>
+      </w:r>
+      <w:r>
+        <w:rPr>
+          <w:rFonts w:hint="eastAsia"/>
+        </w:rPr>
+        <w:t>-</w:t>
+      </w:r>
+      <w:r>
+        <w:rPr>
+          <w:rFonts w:hint="eastAsia"/>
+        </w:rPr>
+        <w:t>１、最適化したければ</w:t>
+      </w:r>
+      <w:r>
+        <w:rPr>
+          <w:rFonts w:hint="eastAsia"/>
+        </w:rPr>
+        <w:t>0</w:t>
+      </w:r>
+      <w:r>
+        <w:rPr>
+          <w:rFonts w:hint="eastAsia"/>
+        </w:rPr>
+        <w:t>、他のパラメーターとリンクさせたければ、その成分番号。</w:t>
+      </w:r>
+    </w:p>
+    <w:p/>
+    <w:p>
+      <w:pPr>
+        <w:rPr>
+          <w:b/>
+        </w:rPr>
+      </w:pPr>
+      <w:r>
+        <w:rPr>
+          <w:rFonts w:hint="eastAsia"/>
+          <w:b/>
+        </w:rPr>
+        <w:t>out</w:t>
+      </w:r>
+      <w:r>
+        <w:rPr>
+          <w:b/>
+        </w:rPr>
+        <w:t>fname</w:t>
+      </w:r>
+    </w:p>
+    <w:p>
+      <w:r>
+        <w:rPr>
+          <w:rFonts w:hint="eastAsia"/>
+        </w:rPr>
+        <w:t>フィット結果が記載されたデータベースファイル</w:t>
+      </w:r>
+    </w:p>
+    <w:p>
       <w:r>
         <w:t>dbfname</w:t>
       </w:r>
-      <w:proofErr w:type="spellEnd"/>
-      <w:r>
-        <w:t xml:space="preserve"> </w:t>
-      </w:r>
-      <w:proofErr w:type="spellStart"/>
-      <w:r>
-        <w:t>outfname</w:t>
-      </w:r>
-      <w:proofErr w:type="spellEnd"/>
+      <w:r>
+        <w:rPr>
+          <w:rFonts w:hint="eastAsia"/>
+        </w:rPr>
+        <w:t>と同じフォーマットにしているので、</w:t>
+      </w:r>
+      <w:r>
+        <w:rPr>
+          <w:rFonts w:hint="eastAsia"/>
+        </w:rPr>
+        <w:t>出力結果を入力データベース</w:t>
+      </w:r>
+      <w:r>
+        <w:rPr>
+          <w:rFonts w:hint="eastAsia"/>
+        </w:rPr>
+        <w:t>として使える。</w:t>
+      </w:r>
     </w:p>
     <w:p/>
     <w:p>
-      <w:r>
-        <w:t>positional arguments:</w:t>
-      </w:r>
-    </w:p>
-    <w:p>
-      <w:r>
-        <w:t xml:space="preserve">  </w:t>
-      </w:r>
-      <w:proofErr w:type="spellStart"/>
-      <w:r>
-        <w:t>fnames</w:t>
-      </w:r>
-      <w:proofErr w:type="spellEnd"/>
-      <w:r>
-        <w:t xml:space="preserve">                Input file names</w:t>
-      </w:r>
-    </w:p>
-    <w:p>
-      <w:r>
-        <w:t xml:space="preserve">  area                  </w:t>
-      </w:r>
-      <w:proofErr w:type="spellStart"/>
-      <w:r>
-        <w:t>Area</w:t>
-      </w:r>
-      <w:proofErr w:type="spellEnd"/>
-    </w:p>
-    <w:p>
-      <w:r>
-        <w:t xml:space="preserve">  </w:t>
-      </w:r>
-      <w:proofErr w:type="spellStart"/>
-      <w:r>
-        <w:t>dbfname</w:t>
-      </w:r>
-      <w:proofErr w:type="spellEnd"/>
-      <w:r>
-        <w:t xml:space="preserve">               database file name for initial parameters</w:t>
-      </w:r>
-    </w:p>
-    <w:p>
-      <w:r>
-        <w:t xml:space="preserve">  </w:t>
-      </w:r>
-      <w:proofErr w:type="spellStart"/>
-      <w:r>
-        <w:t>outfname</w:t>
-      </w:r>
-      <w:proofErr w:type="spellEnd"/>
-      <w:r>
-        <w:t xml:space="preserve">              output file name</w:t>
+      <w:pPr>
+        <w:rPr>
+          <w:b/>
+        </w:rPr>
+      </w:pPr>
+      <w:r>
+        <w:rPr>
+          <w:rFonts w:hint="eastAsia"/>
+          <w:b/>
+        </w:rPr>
+        <w:t>-without_plot</w:t>
+      </w:r>
+    </w:p>
+    <w:p>
+      <w:r>
+        <w:rPr>
+          <w:rFonts w:hint="eastAsia"/>
+        </w:rPr>
+        <w:t>フィット後に結果をプロット表示しない。</w:t>
       </w:r>
     </w:p>
     <w:p/>
     <w:p>
-      <w:r>
-        <w:t>optional arguments:</w:t>
-      </w:r>
-    </w:p>
-    <w:p>
-      <w:r>
-        <w:t xml:space="preserve">  -h, --help            show this help message and exit</w:t>
-      </w:r>
-    </w:p>
-    <w:p>
-      <w:r>
-        <w:t xml:space="preserve">  -</w:t>
-      </w:r>
-      <w:proofErr w:type="spellStart"/>
-      <w:r>
-        <w:t>without_plot</w:t>
-      </w:r>
-      <w:proofErr w:type="spellEnd"/>
-      <w:r>
-        <w:t xml:space="preserve">         Without result plot</w:t>
-      </w:r>
-    </w:p>
-    <w:p>
-      <w:r>
-        <w:t xml:space="preserve">  -</w:t>
-      </w:r>
-      <w:proofErr w:type="spellStart"/>
-      <w:r>
-        <w:t>without_fit</w:t>
-      </w:r>
-      <w:proofErr w:type="spellEnd"/>
-      <w:r>
-        <w:t xml:space="preserve">          Without fit</w:t>
-      </w:r>
-    </w:p>
-    <w:p>
-      <w:r>
-        <w:t xml:space="preserve">  -</w:t>
-      </w:r>
-      <w:proofErr w:type="spellStart"/>
-      <w:r>
-        <w:t>sample_range</w:t>
-      </w:r>
-      <w:proofErr w:type="spellEnd"/>
-      <w:r>
-        <w:t xml:space="preserve"> SAMPLE_RANGE</w:t>
-      </w:r>
-    </w:p>
-    <w:p>
-      <w:r>
-        <w:t xml:space="preserve">                        Sample wavelength ranges</w:t>
-      </w:r>
-    </w:p>
-    <w:p>
-      <w:r>
-        <w:t xml:space="preserve">  -method {</w:t>
-      </w:r>
-      <w:proofErr w:type="spellStart"/>
-      <w:r>
-        <w:t>lm,trf,dogbox</w:t>
-      </w:r>
-      <w:proofErr w:type="spellEnd"/>
-      <w:r>
-        <w:t>}</w:t>
-      </w:r>
-    </w:p>
-    <w:p>
-      <w:r>
-        <w:t xml:space="preserve">                        Algorithm to perform minimization.</w:t>
+      <w:pPr>
+        <w:rPr>
+          <w:b/>
+        </w:rPr>
+      </w:pPr>
+      <w:r>
+        <w:rPr>
+          <w:rFonts w:hint="eastAsia"/>
+          <w:b/>
+        </w:rPr>
+        <w:t>-without_fit</w:t>
+      </w:r>
+    </w:p>
+    <w:p>
+      <w:r>
+        <w:rPr>
+          <w:rFonts w:hint="eastAsia"/>
+        </w:rPr>
+        <w:t>フィットせずに初期パラメーターを用いて表示だけ行う。初期パラメーターのチェック用。</w:t>
+      </w:r>
+    </w:p>
+    <w:p>
+      <w:r>
+        <w:rPr>
+          <w:rFonts w:hint="eastAsia"/>
+        </w:rPr>
+        <w:t>これを指定した場合、アウトプットファイルは本来必要ないが、指定しておかないとエラーとなる。</w:t>
       </w:r>
     </w:p>
     <w:p/>
@@ -290,39 +601,47 @@
           <w:b/>
         </w:rPr>
       </w:pPr>
-      <w:proofErr w:type="spellStart"/>
-      <w:r>
-        <w:rPr>
-          <w:b/>
-        </w:rPr>
-        <w:t>fname</w:t>
-      </w:r>
-      <w:proofErr w:type="spellEnd"/>
-    </w:p>
-    <w:p>
-      <w:r>
-        <w:rPr>
-          <w:rFonts w:hint="eastAsia"/>
-        </w:rPr>
-        <w:t>データ</w:t>
-      </w:r>
-      <w:r>
-        <w:rPr>
-          <w:rFonts w:hint="eastAsia"/>
-        </w:rPr>
-        <w:t>キューブ</w:t>
-      </w:r>
-      <w:r>
-        <w:rPr>
-          <w:rFonts w:hint="eastAsia"/>
-        </w:rPr>
-        <w:t>FITS</w:t>
-      </w:r>
-      <w:r>
-        <w:rPr>
-          <w:rFonts w:hint="eastAsia"/>
-        </w:rPr>
-        <w:t>ファイル</w:t>
+      <w:r>
+        <w:rPr>
+          <w:rFonts w:hint="eastAsia"/>
+          <w:b/>
+        </w:rPr>
+        <w:t>-sapmple_range SAMPLE_RANGE</w:t>
+      </w:r>
+    </w:p>
+    <w:p>
+      <w:r>
+        <w:rPr>
+          <w:rFonts w:hint="eastAsia"/>
+        </w:rPr>
+        <w:t>フィッティングに用いる波長範囲を指定する。波長範囲（</w:t>
+      </w:r>
+      <w:r>
+        <w:rPr>
+          <w:rFonts w:hint="eastAsia"/>
+        </w:rPr>
+        <w:t>SAMPLE_RANGE</w:t>
+      </w:r>
+      <w:r>
+        <w:rPr>
+          <w:rFonts w:hint="eastAsia"/>
+        </w:rPr>
+        <w:t>）の記述方法は</w:t>
+      </w:r>
+      <w:r>
+        <w:t xml:space="preserve"> 6500-6600,7000-7300 </w:t>
+      </w:r>
+      <w:r>
+        <w:rPr>
+          <w:rFonts w:hint="eastAsia"/>
+        </w:rPr>
+        <w:t>のように複数の範囲をコンマでつなげて指定することもできる。</w:t>
+      </w:r>
+      <w:r>
+        <w:rPr>
+          <w:rFonts w:hint="eastAsia"/>
+        </w:rPr>
+        <w:t>＊（アスタリスク）を指定すると、全ての範囲を用いる（特に指定しなくてもデフォルト設定になっている）。</w:t>
       </w:r>
     </w:p>
     <w:p/>
@@ -338,520 +657,17 @@
           <w:b/>
           <w:bCs/>
         </w:rPr>
-        <w:t>Area</w:t>
-      </w:r>
-    </w:p>
-    <w:p>
-      <w:r>
-        <w:rPr>
-          <w:rFonts w:hint="eastAsia"/>
-        </w:rPr>
-        <w:t>フィッティングに用いる領域</w:t>
-      </w:r>
-    </w:p>
-    <w:p>
-      <w:pPr>
-        <w:rPr>
-          <w:rFonts w:hint="eastAsia"/>
-        </w:rPr>
-      </w:pPr>
-      <w:r>
-        <w:rPr>
-          <w:rFonts w:hint="eastAsia"/>
-        </w:rPr>
-        <w:t xml:space="preserve">コンマで区切って次のように記載する。　</w:t>
-      </w:r>
-      <w:r>
-        <w:t>X1,X2,Y1,Y2</w:t>
-      </w:r>
-    </w:p>
-    <w:p>
-      <w:pPr>
-        <w:rPr>
-          <w:rFonts w:hint="eastAsia"/>
-        </w:rPr>
-      </w:pPr>
-    </w:p>
-    <w:p>
-      <w:pPr>
-        <w:rPr>
-          <w:b/>
-        </w:rPr>
-      </w:pPr>
-      <w:proofErr w:type="spellStart"/>
-      <w:r>
-        <w:rPr>
-          <w:rFonts w:hint="eastAsia"/>
-          <w:b/>
-        </w:rPr>
-        <w:t>d</w:t>
-      </w:r>
-      <w:r>
-        <w:rPr>
-          <w:b/>
-        </w:rPr>
-        <w:t>bfname</w:t>
-      </w:r>
-      <w:proofErr w:type="spellEnd"/>
-    </w:p>
-    <w:p>
-      <w:r>
-        <w:rPr>
-          <w:rFonts w:hint="eastAsia"/>
-        </w:rPr>
-        <w:t>入力のデータベースファイル。</w:t>
-      </w:r>
-    </w:p>
-    <w:p>
-      <w:r>
-        <w:rPr>
-          <w:rFonts w:hint="eastAsia"/>
-        </w:rPr>
-        <w:t>１行目　ファイルの作成日時</w:t>
-      </w:r>
-    </w:p>
-    <w:p>
-      <w:r>
-        <w:rPr>
-          <w:rFonts w:hint="eastAsia"/>
-        </w:rPr>
         <w:lastRenderedPageBreak/>
-        <w:t xml:space="preserve">２行目　</w:t>
-      </w:r>
-      <w:r>
-        <w:rPr>
-          <w:rFonts w:hint="eastAsia"/>
-        </w:rPr>
-        <w:t>データキューブ</w:t>
-      </w:r>
-      <w:r>
-        <w:rPr>
-          <w:rFonts w:hint="eastAsia"/>
-        </w:rPr>
-        <w:t>FITS</w:t>
-      </w:r>
-      <w:r>
-        <w:rPr>
-          <w:rFonts w:hint="eastAsia"/>
-        </w:rPr>
-        <w:t>ファイル名</w:t>
-      </w:r>
-    </w:p>
-    <w:p>
-      <w:r>
-        <w:rPr>
-          <w:rFonts w:hint="eastAsia"/>
-        </w:rPr>
-        <w:t>３行目　フィットに用いた領域</w:t>
-      </w:r>
-    </w:p>
-    <w:p>
-      <w:r>
-        <w:rPr>
-          <w:rFonts w:hint="eastAsia"/>
-        </w:rPr>
-        <w:t>４行目　フィットに用いた波長範囲</w:t>
-      </w:r>
-    </w:p>
-    <w:p>
-      <w:r>
-        <w:rPr>
-          <w:rFonts w:hint="eastAsia"/>
-        </w:rPr>
-        <w:t>５行目　入力データファイル名</w:t>
-      </w:r>
-    </w:p>
-    <w:p>
-      <w:pPr>
-        <w:rPr>
-          <w:rFonts w:hint="eastAsia"/>
-        </w:rPr>
-      </w:pPr>
-      <w:r>
-        <w:rPr>
-          <w:rFonts w:hint="eastAsia"/>
-        </w:rPr>
-        <w:t>６行目　フィットに用いたアルゴリズム名</w:t>
-      </w:r>
-    </w:p>
-    <w:p>
-      <w:r>
-        <w:rPr>
-          <w:rFonts w:hint="eastAsia"/>
-        </w:rPr>
-        <w:t xml:space="preserve">７行目　</w:t>
-      </w:r>
-      <w:r>
-        <w:rPr>
-          <w:rFonts w:hint="eastAsia"/>
-        </w:rPr>
-        <w:t>フィットに用いた</w:t>
-      </w:r>
-      <w:r>
-        <w:rPr>
-          <w:rFonts w:hint="eastAsia"/>
-        </w:rPr>
-        <w:t>input database file</w:t>
-      </w:r>
-      <w:r>
-        <w:rPr>
-          <w:rFonts w:hint="eastAsia"/>
-        </w:rPr>
-        <w:t>名</w:t>
-      </w:r>
-      <w:r>
-        <w:rPr>
-          <w:rFonts w:hint="eastAsia"/>
-        </w:rPr>
-        <w:t>とフィット終了時のメッセージ</w:t>
-      </w:r>
-    </w:p>
-    <w:p>
-      <w:r>
-        <w:rPr>
-          <w:rFonts w:hint="eastAsia"/>
-        </w:rPr>
-        <w:t>８</w:t>
-      </w:r>
-      <w:r>
-        <w:rPr>
-          <w:rFonts w:hint="eastAsia"/>
-        </w:rPr>
-        <w:t>行目以降　フィットに用いる関数のパラメーター情報</w:t>
-      </w:r>
-    </w:p>
-    <w:p>
-      <w:pPr>
-        <w:ind w:firstLineChars="200" w:firstLine="420"/>
-      </w:pPr>
-      <w:r>
-        <w:rPr>
-          <w:rFonts w:hint="eastAsia"/>
-        </w:rPr>
-        <w:t>最初の行は関数名と、その関数が利用するパラメーター数が記載されている。</w:t>
-      </w:r>
-    </w:p>
-    <w:p>
-      <w:pPr>
-        <w:ind w:firstLineChars="200" w:firstLine="420"/>
-        <w:rPr>
-          <w:rFonts w:hint="eastAsia"/>
-        </w:rPr>
-      </w:pPr>
-      <w:r>
-        <w:rPr>
-          <w:rFonts w:hint="eastAsia"/>
-        </w:rPr>
-        <w:t>次からパラメーターの情報で、最初の数値からそれぞれ以下の情報を表している。</w:t>
-      </w:r>
-    </w:p>
-    <w:p>
-      <w:pPr>
-        <w:ind w:firstLineChars="400" w:firstLine="840"/>
-      </w:pPr>
-      <w:r>
-        <w:rPr>
-          <w:rFonts w:hint="eastAsia"/>
-        </w:rPr>
-        <w:t>初期値、下限値、上限値、ステップ、収束条件、フラグ</w:t>
-      </w:r>
-    </w:p>
-    <w:p/>
-    <w:p>
-      <w:r>
-        <w:rPr>
-          <w:rFonts w:hint="eastAsia"/>
-        </w:rPr>
-        <w:t>上下限値に制限を設けない時には</w:t>
-      </w:r>
-      <w:r>
-        <w:rPr>
-          <w:rFonts w:hint="eastAsia"/>
-        </w:rPr>
-        <w:t>十分広い範囲</w:t>
-      </w:r>
-      <w:r>
-        <w:rPr>
-          <w:rFonts w:hint="eastAsia"/>
-        </w:rPr>
-        <w:t>を指定する。</w:t>
-      </w:r>
-    </w:p>
-    <w:p>
-      <w:r>
-        <w:rPr>
-          <w:rFonts w:hint="eastAsia"/>
-        </w:rPr>
-        <w:t>ステップはフィッティングの際に最初に用いられるステップ。フラグでリンクを選択した場合には、リンク先に対するスケーリングファクター。</w:t>
-      </w:r>
-    </w:p>
-    <w:p>
-      <w:r>
-        <w:rPr>
-          <w:rFonts w:hint="eastAsia"/>
-        </w:rPr>
-        <w:t>フラグは固定値にしたければ</w:t>
-      </w:r>
-      <w:r>
-        <w:rPr>
-          <w:rFonts w:hint="eastAsia"/>
-        </w:rPr>
-        <w:t>-</w:t>
-      </w:r>
-      <w:r>
-        <w:rPr>
-          <w:rFonts w:hint="eastAsia"/>
-        </w:rPr>
-        <w:t>１、最適化したければ</w:t>
-      </w:r>
-      <w:r>
-        <w:rPr>
-          <w:rFonts w:hint="eastAsia"/>
-        </w:rPr>
-        <w:t>0</w:t>
-      </w:r>
-      <w:r>
-        <w:rPr>
-          <w:rFonts w:hint="eastAsia"/>
-        </w:rPr>
-        <w:t>、他のパラメーターとリンクさせたければ、その成分番号。</w:t>
-      </w:r>
-    </w:p>
-    <w:p/>
-    <w:p>
-      <w:pPr>
-        <w:rPr>
-          <w:b/>
-        </w:rPr>
-      </w:pPr>
-      <w:proofErr w:type="spellStart"/>
-      <w:r>
-        <w:rPr>
-          <w:rFonts w:hint="eastAsia"/>
-          <w:b/>
-        </w:rPr>
-        <w:t>out</w:t>
-      </w:r>
-      <w:r>
-        <w:rPr>
-          <w:b/>
-        </w:rPr>
-        <w:t>fname</w:t>
-      </w:r>
-      <w:proofErr w:type="spellEnd"/>
-    </w:p>
-    <w:p>
-      <w:r>
-        <w:rPr>
-          <w:rFonts w:hint="eastAsia"/>
-        </w:rPr>
-        <w:t>フィット結果が記載されたデータベースファイル</w:t>
-      </w:r>
-    </w:p>
-    <w:p>
-      <w:proofErr w:type="spellStart"/>
-      <w:r>
-        <w:t>dbfname</w:t>
-      </w:r>
-      <w:proofErr w:type="spellEnd"/>
-      <w:r>
-        <w:rPr>
-          <w:rFonts w:hint="eastAsia"/>
-        </w:rPr>
-        <w:t>と同じフォーマットにしているので、</w:t>
-      </w:r>
-      <w:r>
-        <w:rPr>
-          <w:rFonts w:hint="eastAsia"/>
-        </w:rPr>
-        <w:t>出力結果を入力データベース</w:t>
-      </w:r>
-      <w:r>
-        <w:rPr>
-          <w:rFonts w:hint="eastAsia"/>
-        </w:rPr>
-        <w:t>として使える。</w:t>
-      </w:r>
-    </w:p>
-    <w:p/>
-    <w:p>
-      <w:pPr>
-        <w:rPr>
-          <w:b/>
-        </w:rPr>
-      </w:pPr>
-      <w:r>
-        <w:rPr>
-          <w:rFonts w:hint="eastAsia"/>
-          <w:b/>
-        </w:rPr>
-        <w:t>-</w:t>
-      </w:r>
-      <w:proofErr w:type="spellStart"/>
-      <w:r>
-        <w:rPr>
-          <w:rFonts w:hint="eastAsia"/>
-          <w:b/>
-        </w:rPr>
-        <w:t>without_plot</w:t>
-      </w:r>
-      <w:proofErr w:type="spellEnd"/>
-    </w:p>
-    <w:p>
-      <w:r>
-        <w:rPr>
-          <w:rFonts w:hint="eastAsia"/>
-        </w:rPr>
-        <w:t>フィット後に結果をプロット表示しない。</w:t>
-      </w:r>
-    </w:p>
-    <w:p/>
-    <w:p>
-      <w:pPr>
-        <w:rPr>
-          <w:b/>
-        </w:rPr>
-      </w:pPr>
-      <w:r>
-        <w:rPr>
-          <w:rFonts w:hint="eastAsia"/>
-          <w:b/>
-        </w:rPr>
-        <w:t>-</w:t>
-      </w:r>
-      <w:proofErr w:type="spellStart"/>
-      <w:r>
-        <w:rPr>
-          <w:rFonts w:hint="eastAsia"/>
-          <w:b/>
-        </w:rPr>
-        <w:t>without_fit</w:t>
-      </w:r>
-      <w:proofErr w:type="spellEnd"/>
-    </w:p>
-    <w:p>
-      <w:r>
-        <w:rPr>
-          <w:rFonts w:hint="eastAsia"/>
-        </w:rPr>
-        <w:t>フィットせずに初期パラメーターを用いて表示だけ行う。初期パラメーターのチェック用。</w:t>
-      </w:r>
-    </w:p>
-    <w:p>
-      <w:r>
-        <w:rPr>
-          <w:rFonts w:hint="eastAsia"/>
-        </w:rPr>
-        <w:t>これを指定した場合、アウトプットファイルは本来必要ないが、指定しておかないとエラーとなる。</w:t>
-      </w:r>
-    </w:p>
-    <w:p/>
-    <w:p>
-      <w:pPr>
-        <w:rPr>
-          <w:b/>
-        </w:rPr>
-      </w:pPr>
-      <w:r>
-        <w:rPr>
-          <w:rFonts w:hint="eastAsia"/>
-          <w:b/>
-        </w:rPr>
-        <w:t>-</w:t>
-      </w:r>
-      <w:proofErr w:type="spellStart"/>
-      <w:r>
-        <w:rPr>
-          <w:rFonts w:hint="eastAsia"/>
-          <w:b/>
-        </w:rPr>
-        <w:t>sapmple_range</w:t>
-      </w:r>
-      <w:proofErr w:type="spellEnd"/>
-      <w:r>
-        <w:rPr>
-          <w:rFonts w:hint="eastAsia"/>
-          <w:b/>
-        </w:rPr>
-        <w:t xml:space="preserve"> SAMPLE_RANGE</w:t>
-      </w:r>
-    </w:p>
-    <w:p>
-      <w:r>
-        <w:rPr>
-          <w:rFonts w:hint="eastAsia"/>
-        </w:rPr>
-        <w:t>フィッティングに用いる波長範囲を指定する。波長範囲（</w:t>
-      </w:r>
-      <w:r>
-        <w:rPr>
-          <w:rFonts w:hint="eastAsia"/>
-        </w:rPr>
-        <w:t>SAMPLE_RANGE</w:t>
-      </w:r>
-      <w:r>
-        <w:rPr>
-          <w:rFonts w:hint="eastAsia"/>
-        </w:rPr>
-        <w:t>）の記述方法は</w:t>
-      </w:r>
-      <w:r>
-        <w:t xml:space="preserve"> 6500-6600,7000-7300 </w:t>
-      </w:r>
-      <w:r>
-        <w:rPr>
-          <w:rFonts w:hint="eastAsia"/>
-        </w:rPr>
-        <w:t>のように複数の範囲をコンマでつなげて指定することもできる。</w:t>
-      </w:r>
-      <w:r>
-        <w:rPr>
-          <w:rFonts w:hint="eastAsia"/>
-        </w:rPr>
-        <w:t>＊（アスタリスク）を指定すると、全ての範囲を用いる（特に指定しなくてもデフォルト設定になっている）。</w:t>
-      </w:r>
-    </w:p>
-    <w:p/>
-    <w:p>
-      <w:pPr>
-        <w:rPr>
-          <w:b/>
-          <w:bCs/>
-        </w:rPr>
-      </w:pPr>
-      <w:r>
-        <w:rPr>
-          <w:b/>
-          <w:bCs/>
-        </w:rPr>
-        <w:t>-method {</w:t>
-      </w:r>
-      <w:proofErr w:type="spellStart"/>
-      <w:r>
-        <w:rPr>
-          <w:b/>
-          <w:bCs/>
-        </w:rPr>
-        <w:t>lm,trf,dogbox</w:t>
-      </w:r>
-      <w:proofErr w:type="spellEnd"/>
-      <w:r>
-        <w:rPr>
-          <w:b/>
-          <w:bCs/>
-        </w:rPr>
-        <w:t>}</w:t>
-      </w:r>
-    </w:p>
-    <w:p>
-      <w:r>
-        <w:rPr>
-          <w:rFonts w:hint="eastAsia"/>
-        </w:rPr>
-        <w:lastRenderedPageBreak/>
+        <w:t>-method {lm,trf,dogbox}</w:t>
+      </w:r>
+    </w:p>
+    <w:p>
+      <w:r>
+        <w:rPr>
+          <w:rFonts w:hint="eastAsia"/>
+        </w:rPr>
         <w:t>フィットのアルゴリズム。デフォルトは</w:t>
       </w:r>
-      <w:proofErr w:type="spellStart"/>
       <w:r>
         <w:rPr>
           <w:rFonts w:hint="eastAsia"/>
@@ -861,7 +677,6 @@
       <w:r>
         <w:t>rf</w:t>
       </w:r>
-      <w:proofErr w:type="spellEnd"/>
       <w:r>
         <w:rPr>
           <w:rFonts w:hint="eastAsia"/>
@@ -874,15 +689,116 @@
         <w:adjustRightInd w:val="0"/>
         <w:snapToGrid w:val="0"/>
         <w:rPr>
-          <w:rFonts w:hint="eastAsia"/>
           <w:sz w:val="18"/>
         </w:rPr>
       </w:pPr>
+    </w:p>
+    <w:p>
+      <w:pPr>
+        <w:adjustRightInd w:val="0"/>
+        <w:snapToGrid w:val="0"/>
+        <w:rPr>
+          <w:b/>
+          <w:bCs/>
+          <w:sz w:val="18"/>
+        </w:rPr>
+      </w:pPr>
+      <w:r>
+        <w:rPr>
+          <w:rFonts w:hint="eastAsia"/>
+          <w:b/>
+          <w:bCs/>
+          <w:sz w:val="18"/>
+        </w:rPr>
+        <w:t>-</w:t>
+      </w:r>
+      <w:r>
+        <w:rPr>
+          <w:b/>
+          <w:bCs/>
+          <w:sz w:val="18"/>
+        </w:rPr>
+        <w:t>en EN</w:t>
+      </w:r>
+    </w:p>
+    <w:p>
+      <w:pPr>
+        <w:adjustRightInd w:val="0"/>
+        <w:snapToGrid w:val="0"/>
+        <w:rPr>
+          <w:sz w:val="18"/>
+        </w:rPr>
+      </w:pPr>
+      <w:r>
+        <w:rPr>
+          <w:rFonts w:hint="eastAsia"/>
+          <w:sz w:val="18"/>
+        </w:rPr>
+        <w:t>データキューブ</w:t>
+      </w:r>
+      <w:r>
+        <w:rPr>
+          <w:rFonts w:hint="eastAsia"/>
+          <w:sz w:val="18"/>
+        </w:rPr>
+        <w:t>FITS</w:t>
+      </w:r>
+      <w:r>
+        <w:rPr>
+          <w:rFonts w:hint="eastAsia"/>
+          <w:sz w:val="18"/>
+        </w:rPr>
+        <w:t>ファイルにおいて、フィットに用いるデータが格納されている</w:t>
+      </w:r>
+      <w:r>
+        <w:rPr>
+          <w:rFonts w:hint="eastAsia"/>
+          <w:sz w:val="18"/>
+        </w:rPr>
+        <w:t>e</w:t>
+      </w:r>
+      <w:r>
+        <w:rPr>
+          <w:sz w:val="18"/>
+        </w:rPr>
+        <w:t>xtension</w:t>
+      </w:r>
+      <w:r>
+        <w:rPr>
+          <w:rFonts w:hint="eastAsia"/>
+          <w:sz w:val="18"/>
+        </w:rPr>
+        <w:t>番号。デフォルトは</w:t>
+      </w:r>
+      <w:r>
+        <w:rPr>
+          <w:rFonts w:hint="eastAsia"/>
+          <w:sz w:val="18"/>
+        </w:rPr>
+        <w:t>0</w:t>
+      </w:r>
+      <w:r>
+        <w:rPr>
+          <w:rFonts w:hint="eastAsia"/>
+          <w:sz w:val="18"/>
+        </w:rPr>
+        <w:t>。</w:t>
+      </w:r>
       <w:bookmarkStart w:id="0" w:name="_GoBack"/>
       <w:bookmarkEnd w:id="0"/>
     </w:p>
     <w:p>
       <w:pPr>
+        <w:adjustRightInd w:val="0"/>
+        <w:snapToGrid w:val="0"/>
+        <w:rPr>
+          <w:rFonts w:hint="eastAsia"/>
+          <w:sz w:val="18"/>
+        </w:rPr>
+      </w:pPr>
+    </w:p>
+    <w:p>
+      <w:pPr>
         <w:pStyle w:val="1"/>
       </w:pPr>
       <w:r>
@@ -949,14 +865,12 @@
       <w:pPr>
         <w:pStyle w:val="2"/>
       </w:pPr>
-      <w:proofErr w:type="spellStart"/>
       <w:r>
         <w:rPr>
           <w:rFonts w:hint="eastAsia"/>
         </w:rPr>
         <w:t>lorentzian</w:t>
       </w:r>
-      <w:proofErr w:type="spellEnd"/>
     </w:p>
     <w:p>
       <w:r>
@@ -1392,7 +1306,7 @@
     <w:lsdException w:name="Table Web 2" w:semiHidden="1" w:unhideWhenUsed="1"/>
     <w:lsdException w:name="Table Web 3" w:semiHidden="1" w:unhideWhenUsed="1"/>
     <w:lsdException w:name="Balloon Text" w:semiHidden="1" w:unhideWhenUsed="1"/>
-    <w:lsdException w:name="Table Grid" w:semiHidden="1" w:uiPriority="59" w:unhideWhenUsed="1"/>
+    <w:lsdException w:name="Table Grid" w:uiPriority="59"/>
     <w:lsdException w:name="Table Theme" w:semiHidden="1" w:unhideWhenUsed="1"/>
     <w:lsdException w:name="Placeholder Text" w:semiHidden="1"/>
     <w:lsdException w:name="No Spacing" w:uiPriority="1" w:qFormat="1"/>

</xml_diff>